<commit_message>
Fixes a bug in getPost()
The upper limit of the number of likes is 500 by default and a post that had 556 likes caused the download script to throw an error. The limit has been raised to 1,000.

Also formatting changes were made
</commit_message>
<xml_diff>
--- a/facebook/facebook-general.docx
+++ b/facebook/facebook-general.docx
@@ -325,7 +325,7 @@
         <w:rPr>
           <w:rStyle w:val="VerbatimChar"/>
         </w:rPr>
-        <w:t xml:space="preserve">## Observations: 108</w:t>
+        <w:t xml:space="preserve">## Observations: 111</w:t>
       </w:r>
       <w:r>
         <w:br w:type="textWrapping"/>
@@ -361,25 +361,25 @@
         <w:rPr>
           <w:rStyle w:val="VerbatimChar"/>
         </w:rPr>
-        <w:t xml:space="preserve">## $ message        &lt;chr&gt; "THROUGH THE LENS!\n\nThe 11th National Stakeho...</w:t>
-      </w:r>
-      <w:r>
-        <w:br w:type="textWrapping"/>
-      </w:r>
-      <w:r>
-        <w:rPr>
-          <w:rStyle w:val="VerbatimChar"/>
-        </w:rPr>
-        <w:t xml:space="preserve">## $ created_time   &lt;chr&gt; "2017-12-15T15:55:38+0000", "2017-12-14T12:02:0...</w:t>
-      </w:r>
-      <w:r>
-        <w:br w:type="textWrapping"/>
-      </w:r>
-      <w:r>
-        <w:rPr>
-          <w:rStyle w:val="VerbatimChar"/>
-        </w:rPr>
-        <w:t xml:space="preserve">## $ type           &lt;chr&gt; "photo", "video", "photo", "link", "video", "vi...</w:t>
+        <w:t xml:space="preserve">## $ message        &lt;chr&gt; "Happening Now. \n\nCourtesy call on the DG NES...</w:t>
+      </w:r>
+      <w:r>
+        <w:br w:type="textWrapping"/>
+      </w:r>
+      <w:r>
+        <w:rPr>
+          <w:rStyle w:val="VerbatimChar"/>
+        </w:rPr>
+        <w:t xml:space="preserve">## $ created_time   &lt;chr&gt; "2018-01-31T10:49:54+0000", "2018-01-01T11:40:4...</w:t>
+      </w:r>
+      <w:r>
+        <w:br w:type="textWrapping"/>
+      </w:r>
+      <w:r>
+        <w:rPr>
+          <w:rStyle w:val="VerbatimChar"/>
+        </w:rPr>
+        <w:t xml:space="preserve">## $ type           &lt;chr&gt; "photo", "photo", "photo", "photo", "photo", "v...</w:t>
       </w:r>
       <w:r>
         <w:br w:type="textWrapping"/>
@@ -397,43 +397,43 @@
         <w:rPr>
           <w:rStyle w:val="VerbatimChar"/>
         </w:rPr>
-        <w:t xml:space="preserve">## $ id             &lt;chr&gt; "145175075891647_340028919739594", "14517507589...</w:t>
-      </w:r>
-      <w:r>
-        <w:br w:type="textWrapping"/>
-      </w:r>
-      <w:r>
-        <w:rPr>
-          <w:rStyle w:val="VerbatimChar"/>
-        </w:rPr>
-        <w:t xml:space="preserve">## $ story          &lt;chr&gt; "National Environmental Standards &amp; Regulations...</w:t>
-      </w:r>
-      <w:r>
-        <w:br w:type="textWrapping"/>
-      </w:r>
-      <w:r>
-        <w:rPr>
-          <w:rStyle w:val="VerbatimChar"/>
-        </w:rPr>
-        <w:t xml:space="preserve">## $ likes_count    &lt;dbl&gt; 555, 14, 13, 28, 60, 16, 231, 19, 17, 19, 51, 2...</w:t>
-      </w:r>
-      <w:r>
-        <w:br w:type="textWrapping"/>
-      </w:r>
-      <w:r>
-        <w:rPr>
-          <w:rStyle w:val="VerbatimChar"/>
-        </w:rPr>
-        <w:t xml:space="preserve">## $ comments_count &lt;dbl&gt; 4, 0, 0, 2, 0, 3, 0, 0, 0, 1, 2, 0, 0, 0, 0, 7,...</w:t>
-      </w:r>
-      <w:r>
-        <w:br w:type="textWrapping"/>
-      </w:r>
-      <w:r>
-        <w:rPr>
-          <w:rStyle w:val="VerbatimChar"/>
-        </w:rPr>
-        <w:t xml:space="preserve">## $ shares_count   &lt;dbl&gt; 9, 2, 1, 11, 8, 4, 14, 4, 5, 9, 0, 8, 9, 7, 0, ...</w:t>
+        <w:t xml:space="preserve">## $ id             &lt;chr&gt; "145175075891647_355234958218990", "14517507589...</w:t>
+      </w:r>
+      <w:r>
+        <w:br w:type="textWrapping"/>
+      </w:r>
+      <w:r>
+        <w:rPr>
+          <w:rStyle w:val="VerbatimChar"/>
+        </w:rPr>
+        <w:t xml:space="preserve">## $ story          &lt;chr&gt; NA, "National Environmental Standards &amp; Regulat...</w:t>
+      </w:r>
+      <w:r>
+        <w:br w:type="textWrapping"/>
+      </w:r>
+      <w:r>
+        <w:rPr>
+          <w:rStyle w:val="VerbatimChar"/>
+        </w:rPr>
+        <w:t xml:space="preserve">## $ likes_count    &lt;dbl&gt; 27, 59, 10, 40, 556, 15, 13, 28, 60, 17, 231, 1...</w:t>
+      </w:r>
+      <w:r>
+        <w:br w:type="textWrapping"/>
+      </w:r>
+      <w:r>
+        <w:rPr>
+          <w:rStyle w:val="VerbatimChar"/>
+        </w:rPr>
+        <w:t xml:space="preserve">## $ comments_count &lt;dbl&gt; 2, 5, 0, 5, 5, 0, 0, 2, 0, 3, 0, 0, 0, 1, 2, 0,...</w:t>
+      </w:r>
+      <w:r>
+        <w:br w:type="textWrapping"/>
+      </w:r>
+      <w:r>
+        <w:rPr>
+          <w:rStyle w:val="VerbatimChar"/>
+        </w:rPr>
+        <w:t xml:space="preserve">## $ shares_count   &lt;dbl&gt; 4, 19, 15, 14, 9, 2, 1, 11, 8, 4, 14, 4, 5, 9, ...</w:t>
       </w:r>
     </w:p>
     <w:p>
@@ -444,7 +444,7 @@
         <w:rPr>
           <w:rStyle w:val="VerbatimChar"/>
         </w:rPr>
-        <w:t xml:space="preserve">## Observations: 2,763</w:t>
+        <w:t xml:space="preserve">## Observations: 2,962</w:t>
       </w:r>
       <w:r>
         <w:br w:type="textWrapping"/>
@@ -491,7 +491,7 @@
         <w:rPr>
           <w:rStyle w:val="VerbatimChar"/>
         </w:rPr>
-        <w:t xml:space="preserve">## Observations: 139</w:t>
+        <w:t xml:space="preserve">## Observations: 153</w:t>
       </w:r>
       <w:r>
         <w:br w:type="textWrapping"/>
@@ -811,97 +811,232 @@
         <w:rPr>
           <w:rStyle w:val="VerbatimChar"/>
         </w:rPr>
-        <w:t xml:space="preserve">## function (df = data.frame()) </w:t>
-      </w:r>
-      <w:r>
-        <w:br w:type="textWrapping"/>
-      </w:r>
-      <w:r>
-        <w:rPr>
-          <w:rStyle w:val="VerbatimChar"/>
-        </w:rPr>
-        <w:t xml:space="preserve">## {</w:t>
-      </w:r>
-      <w:r>
-        <w:br w:type="textWrapping"/>
-      </w:r>
-      <w:r>
-        <w:rPr>
-          <w:rStyle w:val="VerbatimChar"/>
-        </w:rPr>
-        <w:t xml:space="preserve">##     cnames &lt;- c("from_id", "from_name", "message", "created_time", </w:t>
-      </w:r>
-      <w:r>
-        <w:br w:type="textWrapping"/>
-      </w:r>
-      <w:r>
-        <w:rPr>
-          <w:rStyle w:val="VerbatimChar"/>
-        </w:rPr>
-        <w:t xml:space="preserve">##         "type", "link", "id", "story", "likes_count", "comments_count", </w:t>
-      </w:r>
-      <w:r>
-        <w:br w:type="textWrapping"/>
-      </w:r>
-      <w:r>
-        <w:rPr>
-          <w:rStyle w:val="VerbatimChar"/>
-        </w:rPr>
-        <w:t xml:space="preserve">##         "shares_count")</w:t>
-      </w:r>
-      <w:r>
-        <w:br w:type="textWrapping"/>
-      </w:r>
-      <w:r>
-        <w:rPr>
-          <w:rStyle w:val="VerbatimChar"/>
-        </w:rPr>
-        <w:t xml:space="preserve">##     if (!identical(colnames(df), cnames)) </w:t>
-      </w:r>
-      <w:r>
-        <w:br w:type="textWrapping"/>
-      </w:r>
-      <w:r>
-        <w:rPr>
-          <w:rStyle w:val="VerbatimChar"/>
-        </w:rPr>
-        <w:t xml:space="preserve">##         stop("Loaded data are not compatible with this function")</w:t>
-      </w:r>
-      <w:r>
-        <w:br w:type="textWrapping"/>
-      </w:r>
-      <w:r>
-        <w:rPr>
-          <w:rStyle w:val="VerbatimChar"/>
-        </w:rPr>
-        <w:t xml:space="preserve">##     df$type &lt;- as.factor(df$type)</w:t>
-      </w:r>
-      <w:r>
-        <w:br w:type="textWrapping"/>
-      </w:r>
-      <w:r>
-        <w:rPr>
-          <w:rStyle w:val="VerbatimChar"/>
-        </w:rPr>
-        <w:t xml:space="preserve">##     df$created_time &lt;- df$created_time %&gt;% gsub("T", " ", .) %&gt;% </w:t>
-      </w:r>
-      <w:r>
-        <w:br w:type="textWrapping"/>
-      </w:r>
-      <w:r>
-        <w:rPr>
-          <w:rStyle w:val="VerbatimChar"/>
-        </w:rPr>
-        <w:t xml:space="preserve">##         gsub("\\+", " \\+", .) %&gt;% as.POSIXct(.)</w:t>
-      </w:r>
-      <w:r>
-        <w:br w:type="textWrapping"/>
-      </w:r>
-      <w:r>
-        <w:rPr>
-          <w:rStyle w:val="VerbatimChar"/>
-        </w:rPr>
-        <w:t xml:space="preserve">##     df</w:t>
+        <w:t xml:space="preserve">## function(df = data.frame()) {</w:t>
+      </w:r>
+      <w:r>
+        <w:br w:type="textWrapping"/>
+      </w:r>
+      <w:r>
+        <w:rPr>
+          <w:rStyle w:val="VerbatimChar"/>
+        </w:rPr>
+        <w:t xml:space="preserve">##   cnames &lt;-</w:t>
+      </w:r>
+      <w:r>
+        <w:br w:type="textWrapping"/>
+      </w:r>
+      <w:r>
+        <w:rPr>
+          <w:rStyle w:val="VerbatimChar"/>
+        </w:rPr>
+        <w:t xml:space="preserve">##     c(</w:t>
+      </w:r>
+      <w:r>
+        <w:br w:type="textWrapping"/>
+      </w:r>
+      <w:r>
+        <w:rPr>
+          <w:rStyle w:val="VerbatimChar"/>
+        </w:rPr>
+        <w:t xml:space="preserve">##       "from_id",</w:t>
+      </w:r>
+      <w:r>
+        <w:br w:type="textWrapping"/>
+      </w:r>
+      <w:r>
+        <w:rPr>
+          <w:rStyle w:val="VerbatimChar"/>
+        </w:rPr>
+        <w:t xml:space="preserve">##       "from_name",</w:t>
+      </w:r>
+      <w:r>
+        <w:br w:type="textWrapping"/>
+      </w:r>
+      <w:r>
+        <w:rPr>
+          <w:rStyle w:val="VerbatimChar"/>
+        </w:rPr>
+        <w:t xml:space="preserve">##       "message",</w:t>
+      </w:r>
+      <w:r>
+        <w:br w:type="textWrapping"/>
+      </w:r>
+      <w:r>
+        <w:rPr>
+          <w:rStyle w:val="VerbatimChar"/>
+        </w:rPr>
+        <w:t xml:space="preserve">##       "created_time",</w:t>
+      </w:r>
+      <w:r>
+        <w:br w:type="textWrapping"/>
+      </w:r>
+      <w:r>
+        <w:rPr>
+          <w:rStyle w:val="VerbatimChar"/>
+        </w:rPr>
+        <w:t xml:space="preserve">##       "type",</w:t>
+      </w:r>
+      <w:r>
+        <w:br w:type="textWrapping"/>
+      </w:r>
+      <w:r>
+        <w:rPr>
+          <w:rStyle w:val="VerbatimChar"/>
+        </w:rPr>
+        <w:t xml:space="preserve">##       "link",</w:t>
+      </w:r>
+      <w:r>
+        <w:br w:type="textWrapping"/>
+      </w:r>
+      <w:r>
+        <w:rPr>
+          <w:rStyle w:val="VerbatimChar"/>
+        </w:rPr>
+        <w:t xml:space="preserve">##       "id",</w:t>
+      </w:r>
+      <w:r>
+        <w:br w:type="textWrapping"/>
+      </w:r>
+      <w:r>
+        <w:rPr>
+          <w:rStyle w:val="VerbatimChar"/>
+        </w:rPr>
+        <w:t xml:space="preserve">##       "story",</w:t>
+      </w:r>
+      <w:r>
+        <w:br w:type="textWrapping"/>
+      </w:r>
+      <w:r>
+        <w:rPr>
+          <w:rStyle w:val="VerbatimChar"/>
+        </w:rPr>
+        <w:t xml:space="preserve">##       "likes_count",</w:t>
+      </w:r>
+      <w:r>
+        <w:br w:type="textWrapping"/>
+      </w:r>
+      <w:r>
+        <w:rPr>
+          <w:rStyle w:val="VerbatimChar"/>
+        </w:rPr>
+        <w:t xml:space="preserve">##       "comments_count",</w:t>
+      </w:r>
+      <w:r>
+        <w:br w:type="textWrapping"/>
+      </w:r>
+      <w:r>
+        <w:rPr>
+          <w:rStyle w:val="VerbatimChar"/>
+        </w:rPr>
+        <w:t xml:space="preserve">##       "shares_count"</w:t>
+      </w:r>
+      <w:r>
+        <w:br w:type="textWrapping"/>
+      </w:r>
+      <w:r>
+        <w:rPr>
+          <w:rStyle w:val="VerbatimChar"/>
+        </w:rPr>
+        <w:t xml:space="preserve">##     )</w:t>
+      </w:r>
+      <w:r>
+        <w:br w:type="textWrapping"/>
+      </w:r>
+      <w:r>
+        <w:rPr>
+          <w:rStyle w:val="VerbatimChar"/>
+        </w:rPr>
+        <w:t xml:space="preserve">##   </w:t>
+      </w:r>
+      <w:r>
+        <w:br w:type="textWrapping"/>
+      </w:r>
+      <w:r>
+        <w:rPr>
+          <w:rStyle w:val="VerbatimChar"/>
+        </w:rPr>
+        <w:t xml:space="preserve">##   if (!identical(colnames(df), cnames))</w:t>
+      </w:r>
+      <w:r>
+        <w:br w:type="textWrapping"/>
+      </w:r>
+      <w:r>
+        <w:rPr>
+          <w:rStyle w:val="VerbatimChar"/>
+        </w:rPr>
+        <w:t xml:space="preserve">##     stop("Loaded data are not compatible with this function")</w:t>
+      </w:r>
+      <w:r>
+        <w:br w:type="textWrapping"/>
+      </w:r>
+      <w:r>
+        <w:rPr>
+          <w:rStyle w:val="VerbatimChar"/>
+        </w:rPr>
+        <w:t xml:space="preserve">##   </w:t>
+      </w:r>
+      <w:r>
+        <w:br w:type="textWrapping"/>
+      </w:r>
+      <w:r>
+        <w:rPr>
+          <w:rStyle w:val="VerbatimChar"/>
+        </w:rPr>
+        <w:t xml:space="preserve">##   df$type &lt;- as.factor(df$type)</w:t>
+      </w:r>
+      <w:r>
+        <w:br w:type="textWrapping"/>
+      </w:r>
+      <w:r>
+        <w:rPr>
+          <w:rStyle w:val="VerbatimChar"/>
+        </w:rPr>
+        <w:t xml:space="preserve">##   </w:t>
+      </w:r>
+      <w:r>
+        <w:br w:type="textWrapping"/>
+      </w:r>
+      <w:r>
+        <w:rPr>
+          <w:rStyle w:val="VerbatimChar"/>
+        </w:rPr>
+        <w:t xml:space="preserve">##   df$created_time &lt;- df$created_time %&gt;%</w:t>
+      </w:r>
+      <w:r>
+        <w:br w:type="textWrapping"/>
+      </w:r>
+      <w:r>
+        <w:rPr>
+          <w:rStyle w:val="VerbatimChar"/>
+        </w:rPr>
+        <w:t xml:space="preserve">##     gsub("T", " ", .) %&gt;%</w:t>
+      </w:r>
+      <w:r>
+        <w:br w:type="textWrapping"/>
+      </w:r>
+      <w:r>
+        <w:rPr>
+          <w:rStyle w:val="VerbatimChar"/>
+        </w:rPr>
+        <w:t xml:space="preserve">##     gsub("\\+", " \\+", .) %&gt;%</w:t>
+      </w:r>
+      <w:r>
+        <w:br w:type="textWrapping"/>
+      </w:r>
+      <w:r>
+        <w:rPr>
+          <w:rStyle w:val="VerbatimChar"/>
+        </w:rPr>
+        <w:t xml:space="preserve">##     as.POSIXct(.)</w:t>
+      </w:r>
+      <w:r>
+        <w:br w:type="textWrapping"/>
+      </w:r>
+      <w:r>
+        <w:rPr>
+          <w:rStyle w:val="VerbatimChar"/>
+        </w:rPr>
+        <w:t xml:space="preserve">##   df</w:t>
       </w:r>
       <w:r>
         <w:br w:type="textWrapping"/>
@@ -1036,7 +1171,7 @@
         <w:rPr>
           <w:rStyle w:val="VerbatimChar"/>
         </w:rPr>
-        <w:t xml:space="preserve">## Observations: 108</w:t>
+        <w:t xml:space="preserve">## Observations: 111</w:t>
       </w:r>
       <w:r>
         <w:br w:type="textWrapping"/>
@@ -1054,25 +1189,25 @@
         <w:rPr>
           <w:rStyle w:val="VerbatimChar"/>
         </w:rPr>
-        <w:t xml:space="preserve">## $ message        &lt;chr&gt; "THROUGH THE LENS!\n\nThe 11th National Stakeho...</w:t>
-      </w:r>
-      <w:r>
-        <w:br w:type="textWrapping"/>
-      </w:r>
-      <w:r>
-        <w:rPr>
-          <w:rStyle w:val="VerbatimChar"/>
-        </w:rPr>
-        <w:t xml:space="preserve">## $ created_time   &lt;dttm&gt; 2017-12-15 15:55:38, 2017-12-14 12:02:07, 2017...</w:t>
-      </w:r>
-      <w:r>
-        <w:br w:type="textWrapping"/>
-      </w:r>
-      <w:r>
-        <w:rPr>
-          <w:rStyle w:val="VerbatimChar"/>
-        </w:rPr>
-        <w:t xml:space="preserve">## $ type           &lt;fctr&gt; photo, video, photo, link, video, video, photo...</w:t>
+        <w:t xml:space="preserve">## $ message        &lt;chr&gt; "Happening Now. \n\nCourtesy call on the DG NES...</w:t>
+      </w:r>
+      <w:r>
+        <w:br w:type="textWrapping"/>
+      </w:r>
+      <w:r>
+        <w:rPr>
+          <w:rStyle w:val="VerbatimChar"/>
+        </w:rPr>
+        <w:t xml:space="preserve">## $ created_time   &lt;dttm&gt; 2018-01-31 10:49:54, 2018-01-01 11:40:47, 2018...</w:t>
+      </w:r>
+      <w:r>
+        <w:br w:type="textWrapping"/>
+      </w:r>
+      <w:r>
+        <w:rPr>
+          <w:rStyle w:val="VerbatimChar"/>
+        </w:rPr>
+        <w:t xml:space="preserve">## $ type           &lt;fctr&gt; photo, photo, photo, photo, photo, video, phot...</w:t>
       </w:r>
       <w:r>
         <w:br w:type="textWrapping"/>
@@ -1090,43 +1225,43 @@
         <w:rPr>
           <w:rStyle w:val="VerbatimChar"/>
         </w:rPr>
-        <w:t xml:space="preserve">## $ id             &lt;chr&gt; "145175075891647_340028919739594", "14517507589...</w:t>
-      </w:r>
-      <w:r>
-        <w:br w:type="textWrapping"/>
-      </w:r>
-      <w:r>
-        <w:rPr>
-          <w:rStyle w:val="VerbatimChar"/>
-        </w:rPr>
-        <w:t xml:space="preserve">## $ story          &lt;chr&gt; "National Environmental Standards &amp; Regulations...</w:t>
-      </w:r>
-      <w:r>
-        <w:br w:type="textWrapping"/>
-      </w:r>
-      <w:r>
-        <w:rPr>
-          <w:rStyle w:val="VerbatimChar"/>
-        </w:rPr>
-        <w:t xml:space="preserve">## $ likes_count    &lt;dbl&gt; 555, 14, 13, 28, 60, 16, 231, 19, 17, 19, 51, 2...</w:t>
-      </w:r>
-      <w:r>
-        <w:br w:type="textWrapping"/>
-      </w:r>
-      <w:r>
-        <w:rPr>
-          <w:rStyle w:val="VerbatimChar"/>
-        </w:rPr>
-        <w:t xml:space="preserve">## $ comments_count &lt;dbl&gt; 4, 0, 0, 2, 0, 3, 0, 0, 0, 1, 2, 0, 0, 0, 0, 7,...</w:t>
-      </w:r>
-      <w:r>
-        <w:br w:type="textWrapping"/>
-      </w:r>
-      <w:r>
-        <w:rPr>
-          <w:rStyle w:val="VerbatimChar"/>
-        </w:rPr>
-        <w:t xml:space="preserve">## $ shares_count   &lt;dbl&gt; 9, 2, 1, 11, 8, 4, 14, 4, 5, 9, 0, 8, 9, 7, 0, ...</w:t>
+        <w:t xml:space="preserve">## $ id             &lt;chr&gt; "145175075891647_355234958218990", "14517507589...</w:t>
+      </w:r>
+      <w:r>
+        <w:br w:type="textWrapping"/>
+      </w:r>
+      <w:r>
+        <w:rPr>
+          <w:rStyle w:val="VerbatimChar"/>
+        </w:rPr>
+        <w:t xml:space="preserve">## $ story          &lt;chr&gt; NA, "National Environmental Standards &amp; Regulat...</w:t>
+      </w:r>
+      <w:r>
+        <w:br w:type="textWrapping"/>
+      </w:r>
+      <w:r>
+        <w:rPr>
+          <w:rStyle w:val="VerbatimChar"/>
+        </w:rPr>
+        <w:t xml:space="preserve">## $ likes_count    &lt;dbl&gt; 27, 59, 10, 40, 556, 15, 13, 28, 60, 17, 231, 1...</w:t>
+      </w:r>
+      <w:r>
+        <w:br w:type="textWrapping"/>
+      </w:r>
+      <w:r>
+        <w:rPr>
+          <w:rStyle w:val="VerbatimChar"/>
+        </w:rPr>
+        <w:t xml:space="preserve">## $ comments_count &lt;dbl&gt; 2, 5, 0, 5, 5, 0, 0, 2, 0, 3, 0, 0, 0, 1, 2, 0,...</w:t>
+      </w:r>
+      <w:r>
+        <w:br w:type="textWrapping"/>
+      </w:r>
+      <w:r>
+        <w:rPr>
+          <w:rStyle w:val="VerbatimChar"/>
+        </w:rPr>
+        <w:t xml:space="preserve">## $ shares_count   &lt;dbl&gt; 4, 19, 15, 14, 9, 2, 1, 11, 8, 4, 14, 4, 5, 9, ...</w:t>
       </w:r>
     </w:p>
     <w:p>
@@ -1726,16 +1861,16 @@
         <w:rPr>
           <w:rStyle w:val="VerbatimChar"/>
         </w:rPr>
-        <w:t xml:space="preserve">## 1               Saidu Gaji   50</w:t>
-      </w:r>
-      <w:r>
-        <w:br w:type="textWrapping"/>
-      </w:r>
-      <w:r>
-        <w:rPr>
-          <w:rStyle w:val="VerbatimChar"/>
-        </w:rPr>
-        <w:t xml:space="preserve">## 2         Miranda Amachree   47</w:t>
+        <w:t xml:space="preserve">## 1               Saidu Gaji   52</w:t>
+      </w:r>
+      <w:r>
+        <w:br w:type="textWrapping"/>
+      </w:r>
+      <w:r>
+        <w:rPr>
+          <w:rStyle w:val="VerbatimChar"/>
+        </w:rPr>
+        <w:t xml:space="preserve">## 2         Miranda Amachree   48</w:t>
       </w:r>
       <w:r>
         <w:br w:type="textWrapping"/>
@@ -1762,7 +1897,7 @@
         <w:rPr>
           <w:rStyle w:val="VerbatimChar"/>
         </w:rPr>
-        <w:t xml:space="preserve">## 5          Olaniyi Musibau   28</w:t>
+        <w:t xml:space="preserve">## 5          Olaniyi Musibau   29</w:t>
       </w:r>
       <w:r>
         <w:br w:type="textWrapping"/>
@@ -1780,34 +1915,34 @@
         <w:rPr>
           <w:rStyle w:val="VerbatimChar"/>
         </w:rPr>
-        <w:t xml:space="preserve">## 7             Tukur A Musa   24</w:t>
-      </w:r>
-      <w:r>
-        <w:br w:type="textWrapping"/>
-      </w:r>
-      <w:r>
-        <w:rPr>
-          <w:rStyle w:val="VerbatimChar"/>
-        </w:rPr>
-        <w:t xml:space="preserve">## 8            Kabiru Babayo   23</w:t>
-      </w:r>
-      <w:r>
-        <w:br w:type="textWrapping"/>
-      </w:r>
-      <w:r>
-        <w:rPr>
-          <w:rStyle w:val="VerbatimChar"/>
-        </w:rPr>
-        <w:t xml:space="preserve">## 9         Vincent Emenyonu   23</w:t>
-      </w:r>
-      <w:r>
-        <w:br w:type="textWrapping"/>
-      </w:r>
-      <w:r>
-        <w:rPr>
-          <w:rStyle w:val="VerbatimChar"/>
-        </w:rPr>
-        <w:t xml:space="preserve">## 10     Bola Braimoh-Tokura   21</w:t>
+        <w:t xml:space="preserve">## 7            Kabiru Babayo   25</w:t>
+      </w:r>
+      <w:r>
+        <w:br w:type="textWrapping"/>
+      </w:r>
+      <w:r>
+        <w:rPr>
+          <w:rStyle w:val="VerbatimChar"/>
+        </w:rPr>
+        <w:t xml:space="preserve">## 8             Tukur A Musa   25</w:t>
+      </w:r>
+      <w:r>
+        <w:br w:type="textWrapping"/>
+      </w:r>
+      <w:r>
+        <w:rPr>
+          <w:rStyle w:val="VerbatimChar"/>
+        </w:rPr>
+        <w:t xml:space="preserve">## 9         Polycarp Moezang   23</w:t>
+      </w:r>
+      <w:r>
+        <w:br w:type="textWrapping"/>
+      </w:r>
+      <w:r>
+        <w:rPr>
+          <w:rStyle w:val="VerbatimChar"/>
+        </w:rPr>
+        <w:t xml:space="preserve">## 10        Vincent Emenyonu   23</w:t>
       </w:r>
     </w:p>
     <w:p>
@@ -1901,52 +2036,52 @@
         <w:rPr>
           <w:rStyle w:val="VerbatimChar"/>
         </w:rPr>
-        <w:t xml:space="preserve">##  2  Rey Bruno Igbadumhe     8</w:t>
-      </w:r>
-      <w:r>
-        <w:br w:type="textWrapping"/>
-      </w:r>
-      <w:r>
-        <w:rPr>
-          <w:rStyle w:val="VerbatimChar"/>
-        </w:rPr>
-        <w:t xml:space="preserve">##  3   Christian Nwaeseni     4</w:t>
-      </w:r>
-      <w:r>
-        <w:br w:type="textWrapping"/>
-      </w:r>
-      <w:r>
-        <w:rPr>
-          <w:rStyle w:val="VerbatimChar"/>
-        </w:rPr>
-        <w:t xml:space="preserve">##  4    Christopher Onotu     4</w:t>
-      </w:r>
-      <w:r>
-        <w:br w:type="textWrapping"/>
-      </w:r>
-      <w:r>
-        <w:rPr>
-          <w:rStyle w:val="VerbatimChar"/>
-        </w:rPr>
-        <w:t xml:space="preserve">##  5         Maiwada Omar     4</w:t>
-      </w:r>
-      <w:r>
-        <w:br w:type="textWrapping"/>
-      </w:r>
-      <w:r>
-        <w:rPr>
-          <w:rStyle w:val="VerbatimChar"/>
-        </w:rPr>
-        <w:t xml:space="preserve">##  6 Matthias Nggwa Bwala     4</w:t>
-      </w:r>
-      <w:r>
-        <w:br w:type="textWrapping"/>
-      </w:r>
-      <w:r>
-        <w:rPr>
-          <w:rStyle w:val="VerbatimChar"/>
-        </w:rPr>
-        <w:t xml:space="preserve">##  7 Ola Abd'Raheem Amode     4</w:t>
+        <w:t xml:space="preserve">##  2  Rey Bruno Igbadumhe     9</w:t>
+      </w:r>
+      <w:r>
+        <w:br w:type="textWrapping"/>
+      </w:r>
+      <w:r>
+        <w:rPr>
+          <w:rStyle w:val="VerbatimChar"/>
+        </w:rPr>
+        <w:t xml:space="preserve">##  3 Ola Abd'Raheem Amode     5</w:t>
+      </w:r>
+      <w:r>
+        <w:br w:type="textWrapping"/>
+      </w:r>
+      <w:r>
+        <w:rPr>
+          <w:rStyle w:val="VerbatimChar"/>
+        </w:rPr>
+        <w:t xml:space="preserve">##  4   Christian Nwaeseni     4</w:t>
+      </w:r>
+      <w:r>
+        <w:br w:type="textWrapping"/>
+      </w:r>
+      <w:r>
+        <w:rPr>
+          <w:rStyle w:val="VerbatimChar"/>
+        </w:rPr>
+        <w:t xml:space="preserve">##  5    Christopher Onotu     4</w:t>
+      </w:r>
+      <w:r>
+        <w:br w:type="textWrapping"/>
+      </w:r>
+      <w:r>
+        <w:rPr>
+          <w:rStyle w:val="VerbatimChar"/>
+        </w:rPr>
+        <w:t xml:space="preserve">##  6         Maiwada Omar     4</w:t>
+      </w:r>
+      <w:r>
+        <w:br w:type="textWrapping"/>
+      </w:r>
+      <w:r>
+        <w:rPr>
+          <w:rStyle w:val="VerbatimChar"/>
+        </w:rPr>
+        <w:t xml:space="preserve">##  7 Matthias Nggwa Bwala     4</w:t>
       </w:r>
       <w:r>
         <w:br w:type="textWrapping"/>
@@ -2131,7 +2266,7 @@
     </w:lvl>
   </w:abstractNum>
   <w:abstractNum w:abstractNumId="990">
-    <w:nsid w:val="27eacd17"/>
+    <w:nsid w:val="a3652299"/>
     <w:multiLevelType w:val="multilevel"/>
     <w:lvl w:ilvl="0">
       <w:numFmt w:val="bullet"/>
@@ -2212,7 +2347,7 @@
     </w:lvl>
   </w:abstractNum>
   <w:abstractNum w:abstractNumId="991">
-    <w:nsid w:val="9fd10dc9"/>
+    <w:nsid w:val="cf2ec14d"/>
     <w:multiLevelType w:val="multilevel"/>
     <w:lvl w:ilvl="0">
       <w:numFmt w:val="bullet"/>

</xml_diff>